<commit_message>
squashed commit general fixes and font update
</commit_message>
<xml_diff>
--- a/Slider/cn_charset.docx
+++ b/Slider/cn_charset.docx
@@ -82,23 +82,33 @@
       </w:pPr>
       <w:r>
         <w:rPr>
+          <w:rFonts w:ascii="微软雅黑" w:hAnsi="微软雅黑" w:cs="中华书局宋体00平面" w:eastAsia="微软雅黑"/>
+          <w:color w:val="444444"/>
+          <w:kern w:val="2"/>
+          <w:sz w:val="21"/>
+          <w:szCs w:val="36"/>
+        </w:rPr>
+        <w:t xml:space="preserve">﹁﹂﹏！＂＃＄％＆＇（）＊＋，－．／０１２３４５６７８９：；＜＝＞？＠ＡＢＣＤＥＦＧＨＩＪＫＬＭＮＯＰＱＲＳＴＵＶＷＸＹＺ［］＾＿｀ａｂｃｄｅｆｇｈｉｊｋｌｍｎｏｐｑｒｓｔｕｖｗｘｙｚ｛｜｝～￥ </w:t>
+      </w:r>
+      <w:r>
+        <w:rPr>
           <w:rFonts w:eastAsia="微软雅黑" w:cs="中华书局宋体00平面" w:ascii="微软雅黑" w:hAnsi="微软雅黑"/>
           <w:color w:val="444444"/>
           <w:kern w:val="2"/>
           <w:sz w:val="21"/>
           <w:szCs w:val="36"/>
         </w:rPr>
-        <w:t>`~!@#$%^&amp;*()_+-=,./;'[]\&lt;&gt;?:"{}|·</w:t>
-      </w:r>
-      <w:r>
-        <w:rPr>
-          <w:rFonts w:ascii="微软雅黑" w:hAnsi="微软雅黑" w:cs="中华书局宋体00平面" w:eastAsia="微软雅黑"/>
-          <w:color w:val="444444"/>
-          <w:kern w:val="2"/>
-          <w:sz w:val="21"/>
-          <w:szCs w:val="36"/>
-        </w:rPr>
-        <w:t>！￥……（）——，。、；‘’【】、《》？：“”</w:t>
+        <w:t>!"#$%&amp;'()*+,-./0123456789:;&lt;=&gt;?@ABCDEFGHIJKLMNOPQRSTUVWXYZ[\]^_`abcdefghijklmnopqrstuvwxyz{|}~·—‘’“”‥…‧‰♪</w:t>
+      </w:r>
+      <w:r>
+        <w:rPr>
+          <w:rFonts w:ascii="微软雅黑" w:hAnsi="微软雅黑" w:cs="中华书局宋体00平面" w:eastAsia="微软雅黑"/>
+          <w:color w:val="444444"/>
+          <w:kern w:val="2"/>
+          <w:sz w:val="21"/>
+          <w:szCs w:val="36"/>
+        </w:rPr>
+        <w:t xml:space="preserve">　、。〃〄々〆〇〈〉《》「」『』【】〒〓〔〕〖〗〘〙〚〛〜〝〞〟〠〡〢〣〤〥〦〧〨〩〶〷〸〹〺〼〾〿・ㄱㄲㄴㄷㄸㄹㅁㅂㅃㅅㅆㅇㅈㅉㅊㅋㅌㅍㅎㅏㅐㅑㅓㅔㅕㅗㅘㅛㅜㅠㅡㅢㅣㅿㆁㆆㆍ </w:t>
       </w:r>
       <w:r>
         <w:rPr>
@@ -108,17 +118,17 @@
           <w:sz w:val="21"/>
           <w:szCs w:val="36"/>
         </w:rPr>
-        <w:t>ABCDEFGHIJKLMNOPQRSTUVWXYZabcdefghijklmnopqrstuvwxyz0123456789</w:t>
-      </w:r>
-      <w:r>
-        <w:rPr>
-          <w:rFonts w:ascii="微软雅黑" w:hAnsi="微软雅黑" w:cs="中华书局宋体00平面" w:eastAsia="微软雅黑"/>
-          <w:color w:val="444444"/>
-          <w:kern w:val="2"/>
-          <w:sz w:val="21"/>
-          <w:szCs w:val="36"/>
-        </w:rPr>
-        <w:t>｀～！＠＃＄％＾＆＊（）＿＋－＝，．／；＇［］</w:t>
+        <w:t>!"#$%&amp;'()*+,-./0123456789:;&lt;=&gt;?</w:t>
+      </w:r>
+      <w:r>
+        <w:rPr>
+          <w:rFonts w:ascii="微软雅黑" w:hAnsi="微软雅黑" w:cs="中华书局宋体00平面" w:eastAsia="微软雅黑"/>
+          <w:color w:val="444444"/>
+          <w:kern w:val="2"/>
+          <w:sz w:val="21"/>
+          <w:szCs w:val="36"/>
+        </w:rPr>
+        <w:t>﹁﹂﹏！（），０１２３４５６７８９：；？［］｛｝～･</w:t>
       </w:r>
       <w:r>
         <w:rPr>
@@ -128,117 +138,17 @@
           <w:sz w:val="21"/>
           <w:szCs w:val="36"/>
         </w:rPr>
-        <w:t>\</w:t>
-      </w:r>
-      <w:r>
-        <w:rPr>
-          <w:rFonts w:ascii="微软雅黑" w:hAnsi="微软雅黑" w:cs="中华书局宋体00平面" w:eastAsia="微软雅黑"/>
-          <w:color w:val="444444"/>
-          <w:kern w:val="2"/>
-          <w:sz w:val="21"/>
-          <w:szCs w:val="36"/>
-        </w:rPr>
-        <w:t>＜＞？：＂｛｝｜</w:t>
-      </w:r>
-      <w:r>
-        <w:rPr>
-          <w:rFonts w:eastAsia="微软雅黑" w:cs="中华书局宋体00平面" w:ascii="微软雅黑" w:hAnsi="微软雅黑"/>
-          <w:color w:val="444444"/>
-          <w:kern w:val="2"/>
-          <w:sz w:val="21"/>
-          <w:szCs w:val="36"/>
-        </w:rPr>
-        <w:t>·</w:t>
-      </w:r>
-      <w:r>
-        <w:rPr>
-          <w:rFonts w:ascii="微软雅黑" w:hAnsi="微软雅黑" w:cs="中华书局宋体00平面" w:eastAsia="微软雅黑"/>
-          <w:color w:val="444444"/>
-          <w:kern w:val="2"/>
-          <w:sz w:val="21"/>
-          <w:szCs w:val="36"/>
-        </w:rPr>
-        <w:t>！￥……（）——，。、；‘’【】、《》？：“”‰≤≥ＡＢＣＤＥＦＧＨＩＪＫＬＭＮＯＰＱＲＳＴＵＶＷＸＹＺａｂｃｄｅｆｇｈｉｊｋｌｍｎｏｐｑｒｓｔｕｖｗｘｙｚ０１２３４５６７８９</w:t>
-      </w:r>
-      <w:r>
-        <w:rPr>
-          <w:rFonts w:eastAsia="微软雅黑" w:cs="中华书局宋体00平面" w:ascii="微软雅黑" w:hAnsi="微软雅黑"/>
-          <w:color w:val="444444"/>
-          <w:kern w:val="2"/>
-          <w:sz w:val="21"/>
-          <w:szCs w:val="36"/>
-        </w:rPr>
-        <w:t>`~!@#$%^&amp;*()_+-=,./;'[]\&lt;&gt;?:"{}|·</w:t>
-      </w:r>
-      <w:r>
-        <w:rPr>
-          <w:rFonts w:ascii="微软雅黑" w:hAnsi="微软雅黑" w:cs="中华书局宋体00平面" w:eastAsia="微软雅黑"/>
-          <w:color w:val="444444"/>
-          <w:kern w:val="2"/>
-          <w:sz w:val="21"/>
-          <w:szCs w:val="36"/>
-        </w:rPr>
-        <w:t>！￥……（）——，。、；‘’【】、《》？：“”</w:t>
-      </w:r>
-      <w:r>
-        <w:rPr>
-          <w:rFonts w:eastAsia="微软雅黑" w:cs="中华书局宋体00平面" w:ascii="微软雅黑" w:hAnsi="微软雅黑"/>
-          <w:color w:val="444444"/>
-          <w:kern w:val="2"/>
-          <w:sz w:val="21"/>
-          <w:szCs w:val="36"/>
-        </w:rPr>
-        <w:t>ABCDEFGHIJKLMNOPQRSTUVWXYZabcdefghijklmnopqrstuvwxyz0123456789</w:t>
-      </w:r>
-      <w:r>
-        <w:rPr>
-          <w:rFonts w:ascii="微软雅黑" w:hAnsi="微软雅黑" w:cs="中华书局宋体00平面" w:eastAsia="微软雅黑"/>
-          <w:color w:val="444444"/>
-          <w:kern w:val="2"/>
-          <w:sz w:val="21"/>
-          <w:szCs w:val="36"/>
-        </w:rPr>
-        <w:t>｀～！＠＃＄％＾＆＊（）＿＋－＝，．／；＇［］</w:t>
-      </w:r>
-      <w:r>
-        <w:rPr>
-          <w:rFonts w:eastAsia="微软雅黑" w:cs="中华书局宋体00平面" w:ascii="微软雅黑" w:hAnsi="微软雅黑"/>
-          <w:color w:val="444444"/>
-          <w:kern w:val="2"/>
-          <w:sz w:val="21"/>
-          <w:szCs w:val="36"/>
-        </w:rPr>
-        <w:t>\</w:t>
-      </w:r>
-      <w:r>
-        <w:rPr>
-          <w:rFonts w:ascii="微软雅黑" w:hAnsi="微软雅黑" w:cs="中华书局宋体00平面" w:eastAsia="微软雅黑"/>
-          <w:color w:val="444444"/>
-          <w:kern w:val="2"/>
-          <w:sz w:val="21"/>
-          <w:szCs w:val="36"/>
-        </w:rPr>
-        <w:t>＜＞？：＂｛｝｜</w:t>
-      </w:r>
-      <w:r>
-        <w:rPr>
-          <w:rFonts w:eastAsia="微软雅黑" w:cs="中华书局宋体00平面" w:ascii="微软雅黑" w:hAnsi="微软雅黑"/>
-          <w:color w:val="444444"/>
-          <w:kern w:val="2"/>
-          <w:sz w:val="21"/>
-          <w:szCs w:val="36"/>
-        </w:rPr>
-        <w:t>·</w:t>
-      </w:r>
-      <w:r>
-        <w:rPr>
-          <w:rFonts w:ascii="微软雅黑" w:hAnsi="微软雅黑" w:cs="中华书局宋体00平面" w:eastAsia="微软雅黑"/>
-          <w:color w:val="444444"/>
-          <w:kern w:val="2"/>
-          <w:sz w:val="21"/>
-          <w:szCs w:val="36"/>
-        </w:rPr>
-        <w:t>！￥……（）——，。、；‘’【】、《》？：“”‰≤≥ＡＢＣＤＥＦＧＨＩＪＫＬＭＮＯＰＱＲＳＴＵＶＷＸＹＺａｂｃｄｅｆｇｈｉｊｋｌｍｎｏｐｑｒｓｔｕｖｗｘｙｚ０１２３４５６７８９</w:t>
+        <w:t>@ABCDEFGHIJKLMNOPQRSTUVWXYZ[\]^_`abcdefghijklmnopqrstuvwxyz{|}~¡¢£¤¥¦§¨©ª«¬®¯°±²³´µ¶¸¹º»¼½¾¿ÀÁÂÃÄÅÆÇÈÉÊËÌÍÎÏÐÑÒÓÔÕÖ×ØÙÚÛÜÝÞßàáâãäåæçèéêëìíîïðñòóôõö÷øùúûüýþÿƒ—’“”•‥…‧※─│┌┐└┘├┤┬┴┼═║╔╗╚╝╠╣╦╩╬▀▄█░▒▓■♪</w:t>
+      </w:r>
+      <w:r>
+        <w:rPr>
+          <w:rFonts w:ascii="微软雅黑" w:hAnsi="微软雅黑" w:cs="中华书局宋体00平面" w:eastAsia="微软雅黑"/>
+          <w:color w:val="444444"/>
+          <w:kern w:val="2"/>
+          <w:sz w:val="21"/>
+          <w:szCs w:val="36"/>
+        </w:rPr>
+        <w:t>　、。〃〄々〆〇〈〉《》「」『』【】〒〓〔〕〖〗〘〙〚〛〜〝〞〟〠〡〢〣〤〥〦〧〨〩〶〷〸〹〺〼〾〿</w:t>
       </w:r>
     </w:p>
     <w:p>
@@ -257,6 +167,181 @@
       </w:pPr>
       <w:r>
         <w:rPr>
+          <w:rFonts w:eastAsia="微软雅黑" w:cs="中华书局宋体00平面" w:ascii="微软雅黑" w:hAnsi="微软雅黑"/>
+          <w:color w:val="444444"/>
+          <w:kern w:val="2"/>
+          <w:sz w:val="21"/>
+          <w:szCs w:val="36"/>
+        </w:rPr>
+        <w:t>`~!@#$%^&amp;*()_+-=,./;'[]\&lt;&gt;?:"{}|·</w:t>
+      </w:r>
+      <w:r>
+        <w:rPr>
+          <w:rFonts w:ascii="微软雅黑" w:hAnsi="微软雅黑" w:cs="中华书局宋体00平面" w:eastAsia="微软雅黑"/>
+          <w:color w:val="444444"/>
+          <w:kern w:val="2"/>
+          <w:sz w:val="21"/>
+          <w:szCs w:val="36"/>
+        </w:rPr>
+        <w:t>！￥……（）——，。、；‘’【】、《》？：“”</w:t>
+      </w:r>
+      <w:r>
+        <w:rPr>
+          <w:rFonts w:eastAsia="微软雅黑" w:cs="中华书局宋体00平面" w:ascii="微软雅黑" w:hAnsi="微软雅黑"/>
+          <w:color w:val="444444"/>
+          <w:kern w:val="2"/>
+          <w:sz w:val="21"/>
+          <w:szCs w:val="36"/>
+        </w:rPr>
+        <w:t>ABCDEFGHIJKLMNOPQRSTUVWXYZabcdefghijklmnopqrstuvwxyz0123456789</w:t>
+      </w:r>
+      <w:r>
+        <w:rPr>
+          <w:rFonts w:ascii="微软雅黑" w:hAnsi="微软雅黑" w:cs="中华书局宋体00平面" w:eastAsia="微软雅黑"/>
+          <w:color w:val="444444"/>
+          <w:kern w:val="2"/>
+          <w:sz w:val="21"/>
+          <w:szCs w:val="36"/>
+        </w:rPr>
+        <w:t>｀～！＠＃＄％＾＆＊（）＿＋－＝，．／；＇［］</w:t>
+      </w:r>
+      <w:r>
+        <w:rPr>
+          <w:rFonts w:eastAsia="微软雅黑" w:cs="中华书局宋体00平面" w:ascii="微软雅黑" w:hAnsi="微软雅黑"/>
+          <w:color w:val="444444"/>
+          <w:kern w:val="2"/>
+          <w:sz w:val="21"/>
+          <w:szCs w:val="36"/>
+        </w:rPr>
+        <w:t>\</w:t>
+      </w:r>
+      <w:r>
+        <w:rPr>
+          <w:rFonts w:ascii="微软雅黑" w:hAnsi="微软雅黑" w:cs="中华书局宋体00平面" w:eastAsia="微软雅黑"/>
+          <w:color w:val="444444"/>
+          <w:kern w:val="2"/>
+          <w:sz w:val="21"/>
+          <w:szCs w:val="36"/>
+        </w:rPr>
+        <w:t>＜＞？：＂｛｝｜</w:t>
+      </w:r>
+      <w:r>
+        <w:rPr>
+          <w:rFonts w:eastAsia="微软雅黑" w:cs="中华书局宋体00平面" w:ascii="微软雅黑" w:hAnsi="微软雅黑"/>
+          <w:color w:val="444444"/>
+          <w:kern w:val="2"/>
+          <w:sz w:val="21"/>
+          <w:szCs w:val="36"/>
+        </w:rPr>
+        <w:t>·</w:t>
+      </w:r>
+      <w:r>
+        <w:rPr>
+          <w:rFonts w:ascii="微软雅黑" w:hAnsi="微软雅黑" w:cs="中华书局宋体00平面" w:eastAsia="微软雅黑"/>
+          <w:color w:val="444444"/>
+          <w:kern w:val="2"/>
+          <w:sz w:val="21"/>
+          <w:szCs w:val="36"/>
+        </w:rPr>
+        <w:t>！￥……（）——，。、；‘’【】、《》？：“”‰≤≥ＡＢＣＤＥＦＧＨＩＪＫＬＭＮＯＰＱＲＳＴＵＶＷＸＹＺａｂｃｄｅｆｇｈｉｊｋｌｍｎｏｐｑｒｓｔｕｖｗｘｙｚ０１２３４５６７８９</w:t>
+      </w:r>
+      <w:r>
+        <w:rPr>
+          <w:rFonts w:eastAsia="微软雅黑" w:cs="中华书局宋体00平面" w:ascii="微软雅黑" w:hAnsi="微软雅黑"/>
+          <w:color w:val="444444"/>
+          <w:kern w:val="2"/>
+          <w:sz w:val="21"/>
+          <w:szCs w:val="36"/>
+        </w:rPr>
+        <w:t>`~!@#$%^&amp;*()_+-=,./;'[]\&lt;&gt;?:"{}|·</w:t>
+      </w:r>
+      <w:r>
+        <w:rPr>
+          <w:rFonts w:ascii="微软雅黑" w:hAnsi="微软雅黑" w:cs="中华书局宋体00平面" w:eastAsia="微软雅黑"/>
+          <w:color w:val="444444"/>
+          <w:kern w:val="2"/>
+          <w:sz w:val="21"/>
+          <w:szCs w:val="36"/>
+        </w:rPr>
+        <w:t>！￥……（）——，。、；‘’【】、《》？：“”</w:t>
+      </w:r>
+      <w:r>
+        <w:rPr>
+          <w:rFonts w:eastAsia="微软雅黑" w:cs="中华书局宋体00平面" w:ascii="微软雅黑" w:hAnsi="微软雅黑"/>
+          <w:color w:val="444444"/>
+          <w:kern w:val="2"/>
+          <w:sz w:val="21"/>
+          <w:szCs w:val="36"/>
+        </w:rPr>
+        <w:t>ABCDEFGHIJKLMNOPQRSTUVWXYZabcdefghijklmnopqrstuvwxyz0123456789</w:t>
+      </w:r>
+      <w:r>
+        <w:rPr>
+          <w:rFonts w:ascii="微软雅黑" w:hAnsi="微软雅黑" w:cs="中华书局宋体00平面" w:eastAsia="微软雅黑"/>
+          <w:color w:val="444444"/>
+          <w:kern w:val="2"/>
+          <w:sz w:val="21"/>
+          <w:szCs w:val="36"/>
+        </w:rPr>
+        <w:t>｀～！＠＃＄％＾＆＊（）＿＋－＝，．／；＇［］</w:t>
+      </w:r>
+      <w:r>
+        <w:rPr>
+          <w:rFonts w:eastAsia="微软雅黑" w:cs="中华书局宋体00平面" w:ascii="微软雅黑" w:hAnsi="微软雅黑"/>
+          <w:color w:val="444444"/>
+          <w:kern w:val="2"/>
+          <w:sz w:val="21"/>
+          <w:szCs w:val="36"/>
+        </w:rPr>
+        <w:t>\</w:t>
+      </w:r>
+      <w:r>
+        <w:rPr>
+          <w:rFonts w:ascii="微软雅黑" w:hAnsi="微软雅黑" w:cs="中华书局宋体00平面" w:eastAsia="微软雅黑"/>
+          <w:color w:val="444444"/>
+          <w:kern w:val="2"/>
+          <w:sz w:val="21"/>
+          <w:szCs w:val="36"/>
+        </w:rPr>
+        <w:t>＜＞？：＂｛｝｜</w:t>
+      </w:r>
+      <w:r>
+        <w:rPr>
+          <w:rFonts w:eastAsia="微软雅黑" w:cs="中华书局宋体00平面" w:ascii="微软雅黑" w:hAnsi="微软雅黑"/>
+          <w:color w:val="444444"/>
+          <w:kern w:val="2"/>
+          <w:sz w:val="21"/>
+          <w:szCs w:val="36"/>
+        </w:rPr>
+        <w:t>·</w:t>
+      </w:r>
+      <w:r>
+        <w:rPr>
+          <w:rFonts w:ascii="微软雅黑" w:hAnsi="微软雅黑" w:cs="中华书局宋体00平面" w:eastAsia="微软雅黑"/>
+          <w:color w:val="444444"/>
+          <w:kern w:val="2"/>
+          <w:sz w:val="21"/>
+          <w:szCs w:val="36"/>
+        </w:rPr>
+        <w:t>！￥……（）——，。、；‘’【】、《》？：“”‰≤≥ＡＢＣＤＥＦＧＨＩＪＫＬＭＮＯＰＱＲＳＴＵＶＷＸＹＺａｂｃｄｅｆｇｈｉｊｋｌｍｎｏｐｑｒｓｔｕｖｗｘｙｚ０１２３４５６７８９</w:t>
+      </w:r>
+    </w:p>
+    <w:p>
+      <w:pPr>
+        <w:pStyle w:val="Normal"/>
+        <w:tabs>
+          <w:tab w:val="clear" w:pos="420"/>
+          <w:tab w:val="left" w:pos="4320" w:leader="none"/>
+        </w:tabs>
+        <w:spacing w:lineRule="auto" w:line="360"/>
+        <w:jc w:val="left"/>
+        <w:rPr>
+          <w:kern w:val="2"/>
+          <w:sz w:val="21"/>
+        </w:rPr>
+      </w:pPr>
+      <w:r>
+        <w:rPr>
           <w:rFonts w:ascii="微软雅黑" w:hAnsi="微软雅黑" w:cs="中华书局宋体00平面" w:eastAsia="微软雅黑"/>
           <w:color w:val="444444"/>
           <w:kern w:val="2"/>
@@ -4035,6 +4120,20 @@
         <w:pStyle w:val="Normal"/>
         <w:spacing w:lineRule="auto" w:line="360"/>
         <w:jc w:val="right"/>
+        <w:rPr/>
+      </w:pPr>
+      <w:r>
+        <w:rPr/>
+      </w:r>
+      <w:r>
+        <w:br w:type="page"/>
+      </w:r>
+    </w:p>
+    <w:p>
+      <w:pPr>
+        <w:pStyle w:val="Normal"/>
+        <w:spacing w:lineRule="auto" w:line="360"/>
+        <w:jc w:val="center"/>
         <w:rPr/>
       </w:pPr>
       <w:r>
@@ -4433,6 +4532,7 @@
     <w:qFormat/>
     <w:pPr>
       <w:widowControl w:val="false"/>
+      <w:suppressAutoHyphens w:val="true"/>
       <w:bidi w:val="0"/>
       <w:spacing w:before="0" w:after="0"/>
       <w:jc w:val="both"/>
@@ -4559,7 +4659,6 @@
     <w:name w:val="Header"/>
     <w:basedOn w:val="Normal"/>
     <w:pPr>
-      <w:pBdr/>
       <w:tabs>
         <w:tab w:val="clear" w:pos="420"/>
         <w:tab w:val="center" w:pos="4153" w:leader="none"/>

</xml_diff>

<commit_message>
Squashed pt 1. code changes
</commit_message>
<xml_diff>
--- a/Slider/cn_charset.docx
+++ b/Slider/cn_charset.docx
@@ -82,23 +82,33 @@
       </w:pPr>
       <w:r>
         <w:rPr>
+          <w:rFonts w:ascii="微软雅黑" w:hAnsi="微软雅黑" w:cs="中华书局宋体00平面" w:eastAsia="微软雅黑"/>
+          <w:color w:val="444444"/>
+          <w:kern w:val="2"/>
+          <w:sz w:val="21"/>
+          <w:szCs w:val="36"/>
+        </w:rPr>
+        <w:t xml:space="preserve">﹁﹂﹏！＂＃＄％＆＇（）＊＋，－．／０１２３４５６７８９：；＜＝＞？＠ＡＢＣＤＥＦＧＨＩＪＫＬＭＮＯＰＱＲＳＴＵＶＷＸＹＺ［］＾＿｀ａｂｃｄｅｆｇｈｉｊｋｌｍｎｏｐｑｒｓｔｕｖｗｘｙｚ｛｜｝～￥ </w:t>
+      </w:r>
+      <w:r>
+        <w:rPr>
           <w:rFonts w:eastAsia="微软雅黑" w:cs="中华书局宋体00平面" w:ascii="微软雅黑" w:hAnsi="微软雅黑"/>
           <w:color w:val="444444"/>
           <w:kern w:val="2"/>
           <w:sz w:val="21"/>
           <w:szCs w:val="36"/>
         </w:rPr>
-        <w:t>`~!@#$%^&amp;*()_+-=,./;'[]\&lt;&gt;?:"{}|·</w:t>
-      </w:r>
-      <w:r>
-        <w:rPr>
-          <w:rFonts w:ascii="微软雅黑" w:hAnsi="微软雅黑" w:cs="中华书局宋体00平面" w:eastAsia="微软雅黑"/>
-          <w:color w:val="444444"/>
-          <w:kern w:val="2"/>
-          <w:sz w:val="21"/>
-          <w:szCs w:val="36"/>
-        </w:rPr>
-        <w:t>！￥……（）——，。、；‘’【】、《》？：“”</w:t>
+        <w:t>!"#$%&amp;'()*+,-./0123456789:;&lt;=&gt;?@ABCDEFGHIJKLMNOPQRSTUVWXYZ[\]^_`abcdefghijklmnopqrstuvwxyz{|}~·—‘’“”‥…‧‰♪</w:t>
+      </w:r>
+      <w:r>
+        <w:rPr>
+          <w:rFonts w:ascii="微软雅黑" w:hAnsi="微软雅黑" w:cs="中华书局宋体00平面" w:eastAsia="微软雅黑"/>
+          <w:color w:val="444444"/>
+          <w:kern w:val="2"/>
+          <w:sz w:val="21"/>
+          <w:szCs w:val="36"/>
+        </w:rPr>
+        <w:t xml:space="preserve">　、。〃〄々〆〇〈〉《》「」『』【】〒〓〔〕〖〗〘〙〚〛〜〝〞〟〠〡〢〣〤〥〦〧〨〩〶〷〸〹〺〼〾〿・ㄱㄲㄴㄷㄸㄹㅁㅂㅃㅅㅆㅇㅈㅉㅊㅋㅌㅍㅎㅏㅐㅑㅓㅔㅕㅗㅘㅛㅜㅠㅡㅢㅣㅿㆁㆆㆍ </w:t>
       </w:r>
       <w:r>
         <w:rPr>
@@ -108,17 +118,17 @@
           <w:sz w:val="21"/>
           <w:szCs w:val="36"/>
         </w:rPr>
-        <w:t>ABCDEFGHIJKLMNOPQRSTUVWXYZabcdefghijklmnopqrstuvwxyz0123456789</w:t>
-      </w:r>
-      <w:r>
-        <w:rPr>
-          <w:rFonts w:ascii="微软雅黑" w:hAnsi="微软雅黑" w:cs="中华书局宋体00平面" w:eastAsia="微软雅黑"/>
-          <w:color w:val="444444"/>
-          <w:kern w:val="2"/>
-          <w:sz w:val="21"/>
-          <w:szCs w:val="36"/>
-        </w:rPr>
-        <w:t>｀～！＠＃＄％＾＆＊（）＿＋－＝，．／；＇［］</w:t>
+        <w:t>!"#$%&amp;'()*+,-./0123456789:;&lt;=&gt;?</w:t>
+      </w:r>
+      <w:r>
+        <w:rPr>
+          <w:rFonts w:ascii="微软雅黑" w:hAnsi="微软雅黑" w:cs="中华书局宋体00平面" w:eastAsia="微软雅黑"/>
+          <w:color w:val="444444"/>
+          <w:kern w:val="2"/>
+          <w:sz w:val="21"/>
+          <w:szCs w:val="36"/>
+        </w:rPr>
+        <w:t>﹁﹂﹏！（），０１２３４５６７８９：；？［］｛｝～･</w:t>
       </w:r>
       <w:r>
         <w:rPr>
@@ -128,117 +138,17 @@
           <w:sz w:val="21"/>
           <w:szCs w:val="36"/>
         </w:rPr>
-        <w:t>\</w:t>
-      </w:r>
-      <w:r>
-        <w:rPr>
-          <w:rFonts w:ascii="微软雅黑" w:hAnsi="微软雅黑" w:cs="中华书局宋体00平面" w:eastAsia="微软雅黑"/>
-          <w:color w:val="444444"/>
-          <w:kern w:val="2"/>
-          <w:sz w:val="21"/>
-          <w:szCs w:val="36"/>
-        </w:rPr>
-        <w:t>＜＞？：＂｛｝｜</w:t>
-      </w:r>
-      <w:r>
-        <w:rPr>
-          <w:rFonts w:eastAsia="微软雅黑" w:cs="中华书局宋体00平面" w:ascii="微软雅黑" w:hAnsi="微软雅黑"/>
-          <w:color w:val="444444"/>
-          <w:kern w:val="2"/>
-          <w:sz w:val="21"/>
-          <w:szCs w:val="36"/>
-        </w:rPr>
-        <w:t>·</w:t>
-      </w:r>
-      <w:r>
-        <w:rPr>
-          <w:rFonts w:ascii="微软雅黑" w:hAnsi="微软雅黑" w:cs="中华书局宋体00平面" w:eastAsia="微软雅黑"/>
-          <w:color w:val="444444"/>
-          <w:kern w:val="2"/>
-          <w:sz w:val="21"/>
-          <w:szCs w:val="36"/>
-        </w:rPr>
-        <w:t>！￥……（）——，。、；‘’【】、《》？：“”‰≤≥ＡＢＣＤＥＦＧＨＩＪＫＬＭＮＯＰＱＲＳＴＵＶＷＸＹＺａｂｃｄｅｆｇｈｉｊｋｌｍｎｏｐｑｒｓｔｕｖｗｘｙｚ０１２３４５６７８９</w:t>
-      </w:r>
-      <w:r>
-        <w:rPr>
-          <w:rFonts w:eastAsia="微软雅黑" w:cs="中华书局宋体00平面" w:ascii="微软雅黑" w:hAnsi="微软雅黑"/>
-          <w:color w:val="444444"/>
-          <w:kern w:val="2"/>
-          <w:sz w:val="21"/>
-          <w:szCs w:val="36"/>
-        </w:rPr>
-        <w:t>`~!@#$%^&amp;*()_+-=,./;'[]\&lt;&gt;?:"{}|·</w:t>
-      </w:r>
-      <w:r>
-        <w:rPr>
-          <w:rFonts w:ascii="微软雅黑" w:hAnsi="微软雅黑" w:cs="中华书局宋体00平面" w:eastAsia="微软雅黑"/>
-          <w:color w:val="444444"/>
-          <w:kern w:val="2"/>
-          <w:sz w:val="21"/>
-          <w:szCs w:val="36"/>
-        </w:rPr>
-        <w:t>！￥……（）——，。、；‘’【】、《》？：“”</w:t>
-      </w:r>
-      <w:r>
-        <w:rPr>
-          <w:rFonts w:eastAsia="微软雅黑" w:cs="中华书局宋体00平面" w:ascii="微软雅黑" w:hAnsi="微软雅黑"/>
-          <w:color w:val="444444"/>
-          <w:kern w:val="2"/>
-          <w:sz w:val="21"/>
-          <w:szCs w:val="36"/>
-        </w:rPr>
-        <w:t>ABCDEFGHIJKLMNOPQRSTUVWXYZabcdefghijklmnopqrstuvwxyz0123456789</w:t>
-      </w:r>
-      <w:r>
-        <w:rPr>
-          <w:rFonts w:ascii="微软雅黑" w:hAnsi="微软雅黑" w:cs="中华书局宋体00平面" w:eastAsia="微软雅黑"/>
-          <w:color w:val="444444"/>
-          <w:kern w:val="2"/>
-          <w:sz w:val="21"/>
-          <w:szCs w:val="36"/>
-        </w:rPr>
-        <w:t>｀～！＠＃＄％＾＆＊（）＿＋－＝，．／；＇［］</w:t>
-      </w:r>
-      <w:r>
-        <w:rPr>
-          <w:rFonts w:eastAsia="微软雅黑" w:cs="中华书局宋体00平面" w:ascii="微软雅黑" w:hAnsi="微软雅黑"/>
-          <w:color w:val="444444"/>
-          <w:kern w:val="2"/>
-          <w:sz w:val="21"/>
-          <w:szCs w:val="36"/>
-        </w:rPr>
-        <w:t>\</w:t>
-      </w:r>
-      <w:r>
-        <w:rPr>
-          <w:rFonts w:ascii="微软雅黑" w:hAnsi="微软雅黑" w:cs="中华书局宋体00平面" w:eastAsia="微软雅黑"/>
-          <w:color w:val="444444"/>
-          <w:kern w:val="2"/>
-          <w:sz w:val="21"/>
-          <w:szCs w:val="36"/>
-        </w:rPr>
-        <w:t>＜＞？：＂｛｝｜</w:t>
-      </w:r>
-      <w:r>
-        <w:rPr>
-          <w:rFonts w:eastAsia="微软雅黑" w:cs="中华书局宋体00平面" w:ascii="微软雅黑" w:hAnsi="微软雅黑"/>
-          <w:color w:val="444444"/>
-          <w:kern w:val="2"/>
-          <w:sz w:val="21"/>
-          <w:szCs w:val="36"/>
-        </w:rPr>
-        <w:t>·</w:t>
-      </w:r>
-      <w:r>
-        <w:rPr>
-          <w:rFonts w:ascii="微软雅黑" w:hAnsi="微软雅黑" w:cs="中华书局宋体00平面" w:eastAsia="微软雅黑"/>
-          <w:color w:val="444444"/>
-          <w:kern w:val="2"/>
-          <w:sz w:val="21"/>
-          <w:szCs w:val="36"/>
-        </w:rPr>
-        <w:t>！￥……（）——，。、；‘’【】、《》？：“”‰≤≥ＡＢＣＤＥＦＧＨＩＪＫＬＭＮＯＰＱＲＳＴＵＶＷＸＹＺａｂｃｄｅｆｇｈｉｊｋｌｍｎｏｐｑｒｓｔｕｖｗｘｙｚ０１２３４５６７８９</w:t>
+        <w:t>@ABCDEFGHIJKLMNOPQRSTUVWXYZ[\]^_`abcdefghijklmnopqrstuvwxyz{|}~¡¢£¤¥¦§¨©ª«¬®¯°±²³´µ¶¸¹º»¼½¾¿ÀÁÂÃÄÅÆÇÈÉÊËÌÍÎÏÐÑÒÓÔÕÖ×ØÙÚÛÜÝÞßàáâãäåæçèéêëìíîïðñòóôõö÷øùúûüýþÿƒ—’“”•‥…‧※─│┌┐└┘├┤┬┴┼═║╔╗╚╝╠╣╦╩╬▀▄█░▒▓■♪</w:t>
+      </w:r>
+      <w:r>
+        <w:rPr>
+          <w:rFonts w:ascii="微软雅黑" w:hAnsi="微软雅黑" w:cs="中华书局宋体00平面" w:eastAsia="微软雅黑"/>
+          <w:color w:val="444444"/>
+          <w:kern w:val="2"/>
+          <w:sz w:val="21"/>
+          <w:szCs w:val="36"/>
+        </w:rPr>
+        <w:t>　、。〃〄々〆〇〈〉《》「」『』【】〒〓〔〕〖〗〘〙〚〛〜〝〞〟〠〡〢〣〤〥〦〧〨〩〶〷〸〹〺〼〾〿</w:t>
       </w:r>
     </w:p>
     <w:p>
@@ -257,6 +167,181 @@
       </w:pPr>
       <w:r>
         <w:rPr>
+          <w:rFonts w:eastAsia="微软雅黑" w:cs="中华书局宋体00平面" w:ascii="微软雅黑" w:hAnsi="微软雅黑"/>
+          <w:color w:val="444444"/>
+          <w:kern w:val="2"/>
+          <w:sz w:val="21"/>
+          <w:szCs w:val="36"/>
+        </w:rPr>
+        <w:t>`~!@#$%^&amp;*()_+-=,./;'[]\&lt;&gt;?:"{}|·</w:t>
+      </w:r>
+      <w:r>
+        <w:rPr>
+          <w:rFonts w:ascii="微软雅黑" w:hAnsi="微软雅黑" w:cs="中华书局宋体00平面" w:eastAsia="微软雅黑"/>
+          <w:color w:val="444444"/>
+          <w:kern w:val="2"/>
+          <w:sz w:val="21"/>
+          <w:szCs w:val="36"/>
+        </w:rPr>
+        <w:t>！￥……（）——，。、；‘’【】、《》？：“”</w:t>
+      </w:r>
+      <w:r>
+        <w:rPr>
+          <w:rFonts w:eastAsia="微软雅黑" w:cs="中华书局宋体00平面" w:ascii="微软雅黑" w:hAnsi="微软雅黑"/>
+          <w:color w:val="444444"/>
+          <w:kern w:val="2"/>
+          <w:sz w:val="21"/>
+          <w:szCs w:val="36"/>
+        </w:rPr>
+        <w:t>ABCDEFGHIJKLMNOPQRSTUVWXYZabcdefghijklmnopqrstuvwxyz0123456789</w:t>
+      </w:r>
+      <w:r>
+        <w:rPr>
+          <w:rFonts w:ascii="微软雅黑" w:hAnsi="微软雅黑" w:cs="中华书局宋体00平面" w:eastAsia="微软雅黑"/>
+          <w:color w:val="444444"/>
+          <w:kern w:val="2"/>
+          <w:sz w:val="21"/>
+          <w:szCs w:val="36"/>
+        </w:rPr>
+        <w:t>｀～！＠＃＄％＾＆＊（）＿＋－＝，．／；＇［］</w:t>
+      </w:r>
+      <w:r>
+        <w:rPr>
+          <w:rFonts w:eastAsia="微软雅黑" w:cs="中华书局宋体00平面" w:ascii="微软雅黑" w:hAnsi="微软雅黑"/>
+          <w:color w:val="444444"/>
+          <w:kern w:val="2"/>
+          <w:sz w:val="21"/>
+          <w:szCs w:val="36"/>
+        </w:rPr>
+        <w:t>\</w:t>
+      </w:r>
+      <w:r>
+        <w:rPr>
+          <w:rFonts w:ascii="微软雅黑" w:hAnsi="微软雅黑" w:cs="中华书局宋体00平面" w:eastAsia="微软雅黑"/>
+          <w:color w:val="444444"/>
+          <w:kern w:val="2"/>
+          <w:sz w:val="21"/>
+          <w:szCs w:val="36"/>
+        </w:rPr>
+        <w:t>＜＞？：＂｛｝｜</w:t>
+      </w:r>
+      <w:r>
+        <w:rPr>
+          <w:rFonts w:eastAsia="微软雅黑" w:cs="中华书局宋体00平面" w:ascii="微软雅黑" w:hAnsi="微软雅黑"/>
+          <w:color w:val="444444"/>
+          <w:kern w:val="2"/>
+          <w:sz w:val="21"/>
+          <w:szCs w:val="36"/>
+        </w:rPr>
+        <w:t>·</w:t>
+      </w:r>
+      <w:r>
+        <w:rPr>
+          <w:rFonts w:ascii="微软雅黑" w:hAnsi="微软雅黑" w:cs="中华书局宋体00平面" w:eastAsia="微软雅黑"/>
+          <w:color w:val="444444"/>
+          <w:kern w:val="2"/>
+          <w:sz w:val="21"/>
+          <w:szCs w:val="36"/>
+        </w:rPr>
+        <w:t>！￥……（）——，。、；‘’【】、《》？：“”‰≤≥ＡＢＣＤＥＦＧＨＩＪＫＬＭＮＯＰＱＲＳＴＵＶＷＸＹＺａｂｃｄｅｆｇｈｉｊｋｌｍｎｏｐｑｒｓｔｕｖｗｘｙｚ０１２３４５６７８９</w:t>
+      </w:r>
+      <w:r>
+        <w:rPr>
+          <w:rFonts w:eastAsia="微软雅黑" w:cs="中华书局宋体00平面" w:ascii="微软雅黑" w:hAnsi="微软雅黑"/>
+          <w:color w:val="444444"/>
+          <w:kern w:val="2"/>
+          <w:sz w:val="21"/>
+          <w:szCs w:val="36"/>
+        </w:rPr>
+        <w:t>`~!@#$%^&amp;*()_+-=,./;'[]\&lt;&gt;?:"{}|·</w:t>
+      </w:r>
+      <w:r>
+        <w:rPr>
+          <w:rFonts w:ascii="微软雅黑" w:hAnsi="微软雅黑" w:cs="中华书局宋体00平面" w:eastAsia="微软雅黑"/>
+          <w:color w:val="444444"/>
+          <w:kern w:val="2"/>
+          <w:sz w:val="21"/>
+          <w:szCs w:val="36"/>
+        </w:rPr>
+        <w:t>！￥……（）——，。、；‘’【】、《》？：“”</w:t>
+      </w:r>
+      <w:r>
+        <w:rPr>
+          <w:rFonts w:eastAsia="微软雅黑" w:cs="中华书局宋体00平面" w:ascii="微软雅黑" w:hAnsi="微软雅黑"/>
+          <w:color w:val="444444"/>
+          <w:kern w:val="2"/>
+          <w:sz w:val="21"/>
+          <w:szCs w:val="36"/>
+        </w:rPr>
+        <w:t>ABCDEFGHIJKLMNOPQRSTUVWXYZabcdefghijklmnopqrstuvwxyz0123456789</w:t>
+      </w:r>
+      <w:r>
+        <w:rPr>
+          <w:rFonts w:ascii="微软雅黑" w:hAnsi="微软雅黑" w:cs="中华书局宋体00平面" w:eastAsia="微软雅黑"/>
+          <w:color w:val="444444"/>
+          <w:kern w:val="2"/>
+          <w:sz w:val="21"/>
+          <w:szCs w:val="36"/>
+        </w:rPr>
+        <w:t>｀～！＠＃＄％＾＆＊（）＿＋－＝，．／；＇［］</w:t>
+      </w:r>
+      <w:r>
+        <w:rPr>
+          <w:rFonts w:eastAsia="微软雅黑" w:cs="中华书局宋体00平面" w:ascii="微软雅黑" w:hAnsi="微软雅黑"/>
+          <w:color w:val="444444"/>
+          <w:kern w:val="2"/>
+          <w:sz w:val="21"/>
+          <w:szCs w:val="36"/>
+        </w:rPr>
+        <w:t>\</w:t>
+      </w:r>
+      <w:r>
+        <w:rPr>
+          <w:rFonts w:ascii="微软雅黑" w:hAnsi="微软雅黑" w:cs="中华书局宋体00平面" w:eastAsia="微软雅黑"/>
+          <w:color w:val="444444"/>
+          <w:kern w:val="2"/>
+          <w:sz w:val="21"/>
+          <w:szCs w:val="36"/>
+        </w:rPr>
+        <w:t>＜＞？：＂｛｝｜</w:t>
+      </w:r>
+      <w:r>
+        <w:rPr>
+          <w:rFonts w:eastAsia="微软雅黑" w:cs="中华书局宋体00平面" w:ascii="微软雅黑" w:hAnsi="微软雅黑"/>
+          <w:color w:val="444444"/>
+          <w:kern w:val="2"/>
+          <w:sz w:val="21"/>
+          <w:szCs w:val="36"/>
+        </w:rPr>
+        <w:t>·</w:t>
+      </w:r>
+      <w:r>
+        <w:rPr>
+          <w:rFonts w:ascii="微软雅黑" w:hAnsi="微软雅黑" w:cs="中华书局宋体00平面" w:eastAsia="微软雅黑"/>
+          <w:color w:val="444444"/>
+          <w:kern w:val="2"/>
+          <w:sz w:val="21"/>
+          <w:szCs w:val="36"/>
+        </w:rPr>
+        <w:t>！￥……（）——，。、；‘’【】、《》？：“”‰≤≥ＡＢＣＤＥＦＧＨＩＪＫＬＭＮＯＰＱＲＳＴＵＶＷＸＹＺａｂｃｄｅｆｇｈｉｊｋｌｍｎｏｐｑｒｓｔｕｖｗｘｙｚ０１２３４５６７８９</w:t>
+      </w:r>
+    </w:p>
+    <w:p>
+      <w:pPr>
+        <w:pStyle w:val="Normal"/>
+        <w:tabs>
+          <w:tab w:val="clear" w:pos="420"/>
+          <w:tab w:val="left" w:pos="4320" w:leader="none"/>
+        </w:tabs>
+        <w:spacing w:lineRule="auto" w:line="360"/>
+        <w:jc w:val="left"/>
+        <w:rPr>
+          <w:kern w:val="2"/>
+          <w:sz w:val="21"/>
+        </w:rPr>
+      </w:pPr>
+      <w:r>
+        <w:rPr>
           <w:rFonts w:ascii="微软雅黑" w:hAnsi="微软雅黑" w:cs="中华书局宋体00平面" w:eastAsia="微软雅黑"/>
           <w:color w:val="444444"/>
           <w:kern w:val="2"/>
@@ -4035,6 +4120,20 @@
         <w:pStyle w:val="Normal"/>
         <w:spacing w:lineRule="auto" w:line="360"/>
         <w:jc w:val="right"/>
+        <w:rPr/>
+      </w:pPr>
+      <w:r>
+        <w:rPr/>
+      </w:r>
+      <w:r>
+        <w:br w:type="page"/>
+      </w:r>
+    </w:p>
+    <w:p>
+      <w:pPr>
+        <w:pStyle w:val="Normal"/>
+        <w:spacing w:lineRule="auto" w:line="360"/>
+        <w:jc w:val="center"/>
         <w:rPr/>
       </w:pPr>
       <w:r>
@@ -4433,6 +4532,7 @@
     <w:qFormat/>
     <w:pPr>
       <w:widowControl w:val="false"/>
+      <w:suppressAutoHyphens w:val="true"/>
       <w:bidi w:val="0"/>
       <w:spacing w:before="0" w:after="0"/>
       <w:jc w:val="both"/>
@@ -4559,7 +4659,6 @@
     <w:name w:val="Header"/>
     <w:basedOn w:val="Normal"/>
     <w:pPr>
-      <w:pBdr/>
       <w:tabs>
         <w:tab w:val="clear" w:pos="420"/>
         <w:tab w:val="center" w:pos="4153" w:leader="none"/>

</xml_diff>